<commit_message>
Modification d'emplacement de méthodes, optimisation de méthodes, création de display.java
</commit_message>
<xml_diff>
--- a/todo.docx
+++ b/todo.docx
@@ -2,56 +2,6 @@
 <file path=word/document.xml><?xml version="1.0" encoding="utf-8"?>
 <w:document xmlns:wpc="http://schemas.microsoft.com/office/word/2010/wordprocessingCanvas" xmlns:cx="http://schemas.microsoft.com/office/drawing/2014/chartex" xmlns:cx1="http://schemas.microsoft.com/office/drawing/2015/9/8/chartex" xmlns:cx2="http://schemas.microsoft.com/office/drawing/2015/10/21/chartex" xmlns:cx3="http://schemas.microsoft.com/office/drawing/2016/5/9/chartex" xmlns:cx4="http://schemas.microsoft.com/office/drawing/2016/5/10/chartex" xmlns:cx5="http://schemas.microsoft.com/office/drawing/2016/5/11/chartex" xmlns:mc="http://schemas.openxmlformats.org/markup-compatibility/2006" xmlns:o="urn:schemas-microsoft-com:office:office" xmlns:r="http://schemas.openxmlformats.org/officeDocument/2006/relationships" xmlns:m="http://schemas.openxmlformats.org/officeDocument/2006/math" xmlns:v="urn:schemas-microsoft-com:vml" xmlns:wp14="http://schemas.microsoft.com/office/word/2010/wordprocessingDrawing" xmlns:wp="http://schemas.openxmlformats.org/drawingml/2006/wordprocessingDrawing" xmlns:w10="urn:schemas-microsoft-com:office:word" xmlns:w="http://schemas.openxmlformats.org/wordprocessingml/2006/main" xmlns:w14="http://schemas.microsoft.com/office/word/2010/wordml" xmlns:w15="http://schemas.microsoft.com/office/word/2012/wordml" xmlns:w16se="http://schemas.microsoft.com/office/word/2015/wordml/symex" xmlns:wpg="http://schemas.microsoft.com/office/word/2010/wordprocessingGroup" xmlns:wpi="http://schemas.microsoft.com/office/word/2010/wordprocessingInk" xmlns:wne="http://schemas.microsoft.com/office/word/2006/wordml" xmlns:wps="http://schemas.microsoft.com/office/word/2010/wordprocessingShape" mc:Ignorable="w14 w15 w16se wp14">
   <w:body>
-    <w:p>
-      <w:pPr>
-        <w:pStyle w:val="Paragraphedeliste"/>
-        <w:numPr>
-          <w:ilvl w:val="0"/>
-          <w:numId w:val="2"/>
-        </w:numPr>
-        <w:rPr>
-          <w:b/>
-          <w:color w:val="FF0000"/>
-          <w:sz w:val="28"/>
-        </w:rPr>
-      </w:pPr>
-      <w:proofErr w:type="spellStart"/>
-      <w:r>
-        <w:rPr>
-          <w:b/>
-          <w:color w:val="FF0000"/>
-          <w:sz w:val="28"/>
-        </w:rPr>
-        <w:t>Redispatcher</w:t>
-      </w:r>
-      <w:proofErr w:type="spellEnd"/>
-      <w:r>
-        <w:rPr>
-          <w:b/>
-          <w:color w:val="FF0000"/>
-          <w:sz w:val="28"/>
-        </w:rPr>
-        <w:t xml:space="preserve"> dans les bons packages et les bonnes classes (Business, Service, </w:t>
-      </w:r>
-      <w:proofErr w:type="spellStart"/>
-      <w:r>
-        <w:rPr>
-          <w:b/>
-          <w:color w:val="FF0000"/>
-          <w:sz w:val="28"/>
-        </w:rPr>
-        <w:t>Impl</w:t>
-      </w:r>
-      <w:proofErr w:type="spellEnd"/>
-      <w:r>
-        <w:rPr>
-          <w:b/>
-          <w:color w:val="FF0000"/>
-          <w:sz w:val="28"/>
-        </w:rPr>
-        <w:t>)</w:t>
-      </w:r>
-    </w:p>
     <w:p>
       <w:pPr>
         <w:pStyle w:val="Paragraphedeliste"/>
@@ -93,6 +43,30 @@
           <w:color w:val="FF0000"/>
           <w:sz w:val="28"/>
         </w:rPr>
+        <w:t>Créer des utils</w:t>
+      </w:r>
+      <w:bookmarkStart w:id="0" w:name="_GoBack"/>
+      <w:bookmarkEnd w:id="0"/>
+    </w:p>
+    <w:p>
+      <w:pPr>
+        <w:pStyle w:val="Paragraphedeliste"/>
+        <w:numPr>
+          <w:ilvl w:val="0"/>
+          <w:numId w:val="2"/>
+        </w:numPr>
+        <w:rPr>
+          <w:b/>
+          <w:color w:val="FF0000"/>
+          <w:sz w:val="28"/>
+        </w:rPr>
+      </w:pPr>
+      <w:r>
+        <w:rPr>
+          <w:b/>
+          <w:color w:val="FF0000"/>
+          <w:sz w:val="28"/>
+        </w:rPr>
         <w:t>Giter</w:t>
       </w:r>
     </w:p>
@@ -134,8 +108,14 @@
           <w:ilvl w:val="0"/>
           <w:numId w:val="1"/>
         </w:numPr>
-      </w:pPr>
-      <w:r>
+        <w:rPr>
+          <w:b/>
+        </w:rPr>
+      </w:pPr>
+      <w:r>
+        <w:rPr>
+          <w:b/>
+        </w:rPr>
         <w:t>Système d’argent</w:t>
       </w:r>
     </w:p>
@@ -146,8 +126,14 @@
           <w:ilvl w:val="0"/>
           <w:numId w:val="1"/>
         </w:numPr>
-      </w:pPr>
-      <w:r>
+        <w:rPr>
+          <w:b/>
+        </w:rPr>
+      </w:pPr>
+      <w:r>
+        <w:rPr>
+          <w:b/>
+        </w:rPr>
         <w:t>Système d’équipement (créer objet)</w:t>
       </w:r>
     </w:p>

</xml_diff>